<commit_message>
Procèdure d'installation et de configuration
</commit_message>
<xml_diff>
--- a/DocGitV1.docx
+++ b/DocGitV1.docx
@@ -194,6 +194,299 @@
           <w:rFonts w:ascii="Arial" w:eastAsia="Times New Roman" w:hAnsi="Arial" w:cs="Arial"/>
           <w:sz w:val="24"/>
           <w:szCs w:val="24"/>
+          <w:lang w:eastAsia="fr-FR"/>
+        </w:rPr>
+      </w:pPr>
+    </w:p>
+    <w:p>
+      <w:pPr>
+        <w:pStyle w:val="Paragraphedeliste"/>
+        <w:spacing w:after="0" w:line="240" w:lineRule="auto"/>
+        <w:ind w:left="1080"/>
+        <w:jc w:val="center"/>
+        <w:rPr>
+          <w:rFonts w:ascii="Arial" w:eastAsia="Times New Roman" w:hAnsi="Arial" w:cs="Arial"/>
+          <w:sz w:val="28"/>
+          <w:szCs w:val="28"/>
+          <w:lang w:eastAsia="fr-FR"/>
+        </w:rPr>
+      </w:pPr>
+    </w:p>
+    <w:p>
+      <w:pPr>
+        <w:pStyle w:val="Paragraphedeliste"/>
+        <w:numPr>
+          <w:ilvl w:val="0"/>
+          <w:numId w:val="5"/>
+        </w:numPr>
+        <w:spacing w:after="0" w:line="240" w:lineRule="auto"/>
+        <w:jc w:val="center"/>
+        <w:rPr>
+          <w:rFonts w:ascii="Arial" w:eastAsia="Times New Roman" w:hAnsi="Arial" w:cs="Arial"/>
+          <w:b/>
+          <w:sz w:val="28"/>
+          <w:szCs w:val="28"/>
+          <w:u w:val="single"/>
+          <w:lang w:eastAsia="fr-FR"/>
+        </w:rPr>
+      </w:pPr>
+      <w:r>
+        <w:rPr>
+          <w:rFonts w:ascii="Arial" w:eastAsia="Times New Roman" w:hAnsi="Arial" w:cs="Arial"/>
+          <w:b/>
+          <w:sz w:val="28"/>
+          <w:szCs w:val="28"/>
+          <w:u w:val="single"/>
+          <w:lang w:eastAsia="fr-FR"/>
+        </w:rPr>
+        <w:t>Procèdure d’installation et de configuration de Git</w:t>
+      </w:r>
+    </w:p>
+    <w:p>
+      <w:pPr>
+        <w:pStyle w:val="Paragraphedeliste"/>
+        <w:spacing w:after="0" w:line="240" w:lineRule="auto"/>
+        <w:ind w:left="1080"/>
+        <w:jc w:val="center"/>
+        <w:rPr>
+          <w:rFonts w:ascii="Arial" w:eastAsia="Times New Roman" w:hAnsi="Arial" w:cs="Arial"/>
+          <w:b/>
+          <w:sz w:val="28"/>
+          <w:szCs w:val="28"/>
+          <w:u w:val="single"/>
+          <w:lang w:eastAsia="fr-FR"/>
+        </w:rPr>
+      </w:pPr>
+    </w:p>
+    <w:p>
+      <w:pPr>
+        <w:pStyle w:val="Paragraphedeliste"/>
+        <w:numPr>
+          <w:ilvl w:val="0"/>
+          <w:numId w:val="4"/>
+        </w:numPr>
+        <w:spacing w:after="0" w:line="240" w:lineRule="auto"/>
+        <w:rPr>
+          <w:rFonts w:ascii="Arial" w:eastAsia="Times New Roman" w:hAnsi="Arial" w:cs="Arial"/>
+          <w:sz w:val="24"/>
+          <w:szCs w:val="28"/>
+          <w:lang w:eastAsia="fr-FR"/>
+        </w:rPr>
+      </w:pPr>
+      <w:r>
+        <w:rPr>
+          <w:rFonts w:ascii="Arial" w:eastAsia="Times New Roman" w:hAnsi="Arial" w:cs="Arial"/>
+          <w:sz w:val="24"/>
+          <w:szCs w:val="28"/>
+          <w:lang w:eastAsia="fr-FR"/>
+        </w:rPr>
+        <w:t xml:space="preserve">Télécharger Git sur : </w:t>
+      </w:r>
+      <w:hyperlink r:id="rId5" w:history="1">
+        <w:r>
+          <w:rPr>
+            <w:rStyle w:val="Lienhypertexte"/>
+            <w:rFonts w:ascii="Arial" w:eastAsia="Times New Roman" w:hAnsi="Arial" w:cs="Arial"/>
+            <w:sz w:val="24"/>
+            <w:szCs w:val="28"/>
+            <w:lang w:eastAsia="fr-FR"/>
+          </w:rPr>
+          <w:t>https://git-for-windows.github.io</w:t>
+        </w:r>
+      </w:hyperlink>
+    </w:p>
+    <w:p>
+      <w:pPr>
+        <w:pStyle w:val="Paragraphedeliste"/>
+        <w:numPr>
+          <w:ilvl w:val="0"/>
+          <w:numId w:val="4"/>
+        </w:numPr>
+        <w:spacing w:after="0" w:line="240" w:lineRule="auto"/>
+        <w:rPr>
+          <w:rFonts w:ascii="Arial" w:eastAsia="Times New Roman" w:hAnsi="Arial" w:cs="Arial"/>
+          <w:sz w:val="24"/>
+          <w:szCs w:val="28"/>
+          <w:lang w:eastAsia="fr-FR"/>
+        </w:rPr>
+      </w:pPr>
+      <w:r>
+        <w:rPr>
+          <w:rFonts w:ascii="Arial" w:eastAsia="Times New Roman" w:hAnsi="Arial" w:cs="Arial"/>
+          <w:sz w:val="24"/>
+          <w:szCs w:val="28"/>
+          <w:lang w:eastAsia="fr-FR"/>
+        </w:rPr>
+        <w:t>Cliquer sur le fichier téléchargé et installer</w:t>
+      </w:r>
+    </w:p>
+    <w:p>
+      <w:pPr>
+        <w:pStyle w:val="Paragraphedeliste"/>
+        <w:numPr>
+          <w:ilvl w:val="0"/>
+          <w:numId w:val="4"/>
+        </w:numPr>
+        <w:spacing w:after="0" w:line="240" w:lineRule="auto"/>
+        <w:rPr>
+          <w:rFonts w:ascii="Arial" w:eastAsia="Times New Roman" w:hAnsi="Arial" w:cs="Arial"/>
+          <w:sz w:val="24"/>
+          <w:szCs w:val="28"/>
+          <w:lang w:eastAsia="fr-FR"/>
+        </w:rPr>
+      </w:pPr>
+      <w:r>
+        <w:rPr>
+          <w:rFonts w:ascii="Arial" w:eastAsia="Times New Roman" w:hAnsi="Arial" w:cs="Arial"/>
+          <w:sz w:val="24"/>
+          <w:szCs w:val="28"/>
+          <w:lang w:eastAsia="fr-FR"/>
+        </w:rPr>
+        <w:t>Lancer Git Bash</w:t>
+      </w:r>
+    </w:p>
+    <w:p>
+      <w:pPr>
+        <w:pStyle w:val="Paragraphedeliste"/>
+        <w:numPr>
+          <w:ilvl w:val="0"/>
+          <w:numId w:val="4"/>
+        </w:numPr>
+        <w:spacing w:after="0" w:line="240" w:lineRule="auto"/>
+        <w:rPr>
+          <w:rFonts w:ascii="Arial" w:eastAsia="Times New Roman" w:hAnsi="Arial" w:cs="Arial"/>
+          <w:sz w:val="24"/>
+          <w:szCs w:val="28"/>
+          <w:lang w:eastAsia="fr-FR"/>
+        </w:rPr>
+      </w:pPr>
+      <w:r>
+        <w:rPr>
+          <w:rFonts w:ascii="Arial" w:eastAsia="Times New Roman" w:hAnsi="Arial" w:cs="Arial"/>
+          <w:sz w:val="24"/>
+          <w:szCs w:val="28"/>
+          <w:lang w:eastAsia="fr-FR"/>
+        </w:rPr>
+        <w:t>Créer un dossier Git et un document word</w:t>
+      </w:r>
+    </w:p>
+    <w:p>
+      <w:pPr>
+        <w:pStyle w:val="Paragraphedeliste"/>
+        <w:numPr>
+          <w:ilvl w:val="0"/>
+          <w:numId w:val="4"/>
+        </w:numPr>
+        <w:spacing w:after="0" w:line="240" w:lineRule="auto"/>
+        <w:rPr>
+          <w:rFonts w:ascii="Arial" w:eastAsia="Times New Roman" w:hAnsi="Arial" w:cs="Arial"/>
+          <w:sz w:val="24"/>
+          <w:szCs w:val="28"/>
+          <w:lang w:eastAsia="fr-FR"/>
+        </w:rPr>
+      </w:pPr>
+      <w:r>
+        <w:rPr>
+          <w:rFonts w:ascii="Arial" w:eastAsia="Times New Roman" w:hAnsi="Arial" w:cs="Arial"/>
+          <w:sz w:val="24"/>
+          <w:szCs w:val="28"/>
+          <w:lang w:eastAsia="fr-FR"/>
+        </w:rPr>
+        <w:t xml:space="preserve">Sur Git Bash se situer dans le dossier Git </w:t>
+      </w:r>
+      <w:r>
+        <w:rPr>
+          <w:rFonts w:ascii="Arial" w:eastAsia="Times New Roman" w:hAnsi="Arial" w:cs="Arial"/>
+          <w:sz w:val="24"/>
+          <w:szCs w:val="28"/>
+          <w:lang w:eastAsia="fr-FR"/>
+        </w:rPr>
+        <w:t>(</w:t>
+      </w:r>
+      <w:r>
+        <w:rPr>
+          <w:rFonts w:ascii="Arial" w:eastAsia="Times New Roman" w:hAnsi="Arial" w:cs="Arial"/>
+          <w:b/>
+          <w:sz w:val="24"/>
+          <w:szCs w:val="28"/>
+          <w:lang w:eastAsia="fr-FR"/>
+        </w:rPr>
+        <w:t>cd</w:t>
+      </w:r>
+      <w:r>
+        <w:rPr>
+          <w:rFonts w:ascii="Arial" w:eastAsia="Times New Roman" w:hAnsi="Arial" w:cs="Arial"/>
+          <w:b/>
+          <w:sz w:val="24"/>
+          <w:szCs w:val="28"/>
+          <w:lang w:eastAsia="fr-FR"/>
+        </w:rPr>
+        <w:t xml:space="preserve"> ‘cheminDuDossier’</w:t>
+      </w:r>
+      <w:r>
+        <w:rPr>
+          <w:rFonts w:ascii="Arial" w:eastAsia="Times New Roman" w:hAnsi="Arial" w:cs="Arial"/>
+          <w:sz w:val="24"/>
+          <w:szCs w:val="28"/>
+          <w:lang w:eastAsia="fr-FR"/>
+        </w:rPr>
+        <w:t>)</w:t>
+      </w:r>
+      <w:r>
+        <w:rPr>
+          <w:rFonts w:ascii="Arial" w:eastAsia="Times New Roman" w:hAnsi="Arial" w:cs="Arial"/>
+          <w:sz w:val="24"/>
+          <w:szCs w:val="28"/>
+          <w:lang w:eastAsia="fr-FR"/>
+        </w:rPr>
+        <w:t xml:space="preserve"> </w:t>
+      </w:r>
+      <w:r>
+        <w:rPr>
+          <w:rFonts w:ascii="Arial" w:eastAsia="Times New Roman" w:hAnsi="Arial" w:cs="Arial"/>
+          <w:sz w:val="24"/>
+          <w:szCs w:val="28"/>
+          <w:lang w:eastAsia="fr-FR"/>
+        </w:rPr>
+        <w:t>et choisir ce dossier comme étant un dossier Git</w:t>
+      </w:r>
+      <w:r>
+        <w:rPr>
+          <w:rFonts w:ascii="Arial" w:eastAsia="Times New Roman" w:hAnsi="Arial" w:cs="Arial"/>
+          <w:sz w:val="24"/>
+          <w:szCs w:val="28"/>
+          <w:lang w:eastAsia="fr-FR"/>
+        </w:rPr>
+        <w:t>(</w:t>
+      </w:r>
+      <w:r>
+        <w:rPr>
+          <w:rFonts w:ascii="Arial" w:eastAsia="Times New Roman" w:hAnsi="Arial" w:cs="Arial"/>
+          <w:b/>
+          <w:sz w:val="24"/>
+          <w:szCs w:val="28"/>
+          <w:lang w:eastAsia="fr-FR"/>
+        </w:rPr>
+        <w:t>git init</w:t>
+      </w:r>
+      <w:r>
+        <w:rPr>
+          <w:rFonts w:ascii="Arial" w:eastAsia="Times New Roman" w:hAnsi="Arial" w:cs="Arial"/>
+          <w:sz w:val="24"/>
+          <w:szCs w:val="28"/>
+          <w:lang w:eastAsia="fr-FR"/>
+        </w:rPr>
+        <w:t>)</w:t>
+      </w:r>
+    </w:p>
+    <w:p>
+      <w:pPr>
+        <w:spacing w:after="0" w:line="240" w:lineRule="auto"/>
+        <w:ind w:left="360"/>
+        <w:rPr>
+          <w:rFonts w:ascii="Arial" w:eastAsia="Times New Roman" w:hAnsi="Arial" w:cs="Arial"/>
+          <w:sz w:val="24"/>
+          <w:szCs w:val="28"/>
           <w:lang w:eastAsia="fr-FR"/>
         </w:rPr>
       </w:pPr>
@@ -211,6 +504,95 @@
 <file path=word/numbering.xml><?xml version="1.0" encoding="utf-8"?>
 <w:numbering xmlns:ve="http://schemas.openxmlformats.org/markup-compatibility/2006" xmlns:o="urn:schemas-microsoft-com:office:office" xmlns:r="http://schemas.openxmlformats.org/officeDocument/2006/relationships" xmlns:m="http://schemas.openxmlformats.org/officeDocument/2006/math" xmlns:v="urn:schemas-microsoft-com:vml" xmlns:wp="http://schemas.openxmlformats.org/drawingml/2006/wordprocessingDrawing" xmlns:w10="urn:schemas-microsoft-com:office:word" xmlns:w="http://schemas.openxmlformats.org/wordprocessingml/2006/main" xmlns:wne="http://schemas.microsoft.com/office/word/2006/wordml">
   <w:abstractNum w:abstractNumId="0">
+    <w:nsid w:val="0A756428"/>
+    <w:multiLevelType w:val="hybridMultilevel"/>
+    <w:tmpl w:val="B3124E7C"/>
+    <w:lvl w:ilvl="0" w:tplc="87CE8B62">
+      <w:start w:val="1"/>
+      <w:numFmt w:val="upperRoman"/>
+      <w:lvlText w:val="%1)"/>
+      <w:lvlJc w:val="left"/>
+      <w:pPr>
+        <w:ind w:left="1800" w:hanging="720"/>
+      </w:pPr>
+      <w:rPr>
+        <w:rFonts w:hint="default"/>
+      </w:rPr>
+    </w:lvl>
+    <w:lvl w:ilvl="1" w:tplc="040C0019" w:tentative="1">
+      <w:start w:val="1"/>
+      <w:numFmt w:val="lowerLetter"/>
+      <w:lvlText w:val="%2."/>
+      <w:lvlJc w:val="left"/>
+      <w:pPr>
+        <w:ind w:left="2160" w:hanging="360"/>
+      </w:pPr>
+    </w:lvl>
+    <w:lvl w:ilvl="2" w:tplc="040C001B" w:tentative="1">
+      <w:start w:val="1"/>
+      <w:numFmt w:val="lowerRoman"/>
+      <w:lvlText w:val="%3."/>
+      <w:lvlJc w:val="right"/>
+      <w:pPr>
+        <w:ind w:left="2880" w:hanging="180"/>
+      </w:pPr>
+    </w:lvl>
+    <w:lvl w:ilvl="3" w:tplc="040C000F" w:tentative="1">
+      <w:start w:val="1"/>
+      <w:numFmt w:val="decimal"/>
+      <w:lvlText w:val="%4."/>
+      <w:lvlJc w:val="left"/>
+      <w:pPr>
+        <w:ind w:left="3600" w:hanging="360"/>
+      </w:pPr>
+    </w:lvl>
+    <w:lvl w:ilvl="4" w:tplc="040C0019" w:tentative="1">
+      <w:start w:val="1"/>
+      <w:numFmt w:val="lowerLetter"/>
+      <w:lvlText w:val="%5."/>
+      <w:lvlJc w:val="left"/>
+      <w:pPr>
+        <w:ind w:left="4320" w:hanging="360"/>
+      </w:pPr>
+    </w:lvl>
+    <w:lvl w:ilvl="5" w:tplc="040C001B" w:tentative="1">
+      <w:start w:val="1"/>
+      <w:numFmt w:val="lowerRoman"/>
+      <w:lvlText w:val="%6."/>
+      <w:lvlJc w:val="right"/>
+      <w:pPr>
+        <w:ind w:left="5040" w:hanging="180"/>
+      </w:pPr>
+    </w:lvl>
+    <w:lvl w:ilvl="6" w:tplc="040C000F" w:tentative="1">
+      <w:start w:val="1"/>
+      <w:numFmt w:val="decimal"/>
+      <w:lvlText w:val="%7."/>
+      <w:lvlJc w:val="left"/>
+      <w:pPr>
+        <w:ind w:left="5760" w:hanging="360"/>
+      </w:pPr>
+    </w:lvl>
+    <w:lvl w:ilvl="7" w:tplc="040C0019" w:tentative="1">
+      <w:start w:val="1"/>
+      <w:numFmt w:val="lowerLetter"/>
+      <w:lvlText w:val="%8."/>
+      <w:lvlJc w:val="left"/>
+      <w:pPr>
+        <w:ind w:left="6480" w:hanging="360"/>
+      </w:pPr>
+    </w:lvl>
+    <w:lvl w:ilvl="8" w:tplc="040C001B" w:tentative="1">
+      <w:start w:val="1"/>
+      <w:numFmt w:val="lowerRoman"/>
+      <w:lvlText w:val="%9."/>
+      <w:lvlJc w:val="right"/>
+      <w:pPr>
+        <w:ind w:left="7200" w:hanging="180"/>
+      </w:pPr>
+    </w:lvl>
+  </w:abstractNum>
+  <w:abstractNum w:abstractNumId="1">
     <w:nsid w:val="142172CC"/>
     <w:multiLevelType w:val="hybridMultilevel"/>
     <w:tmpl w:val="CB1EC952"/>
@@ -299,7 +681,7 @@
       </w:pPr>
     </w:lvl>
   </w:abstractNum>
-  <w:abstractNum w:abstractNumId="1">
+  <w:abstractNum w:abstractNumId="2">
     <w:nsid w:val="38EE3710"/>
     <w:multiLevelType w:val="hybridMultilevel"/>
     <w:tmpl w:val="08EA44CA"/>
@@ -388,7 +770,120 @@
       </w:pPr>
     </w:lvl>
   </w:abstractNum>
-  <w:abstractNum w:abstractNumId="2">
+  <w:abstractNum w:abstractNumId="3">
+    <w:nsid w:val="455053B7"/>
+    <w:multiLevelType w:val="hybridMultilevel"/>
+    <w:tmpl w:val="C3122B52"/>
+    <w:lvl w:ilvl="0" w:tplc="4ADC2A44">
+      <w:start w:val="1"/>
+      <w:numFmt w:val="bullet"/>
+      <w:lvlText w:val="-"/>
+      <w:lvlJc w:val="left"/>
+      <w:pPr>
+        <w:ind w:left="720" w:hanging="360"/>
+      </w:pPr>
+      <w:rPr>
+        <w:rFonts w:ascii="Arial" w:eastAsia="Times New Roman" w:hAnsi="Arial" w:cs="Arial" w:hint="default"/>
+      </w:rPr>
+    </w:lvl>
+    <w:lvl w:ilvl="1" w:tplc="040C0003" w:tentative="1">
+      <w:start w:val="1"/>
+      <w:numFmt w:val="bullet"/>
+      <w:lvlText w:val="o"/>
+      <w:lvlJc w:val="left"/>
+      <w:pPr>
+        <w:ind w:left="1440" w:hanging="360"/>
+      </w:pPr>
+      <w:rPr>
+        <w:rFonts w:ascii="Courier New" w:hAnsi="Courier New" w:cs="Courier New" w:hint="default"/>
+      </w:rPr>
+    </w:lvl>
+    <w:lvl w:ilvl="2" w:tplc="040C0005" w:tentative="1">
+      <w:start w:val="1"/>
+      <w:numFmt w:val="bullet"/>
+      <w:lvlText w:val=""/>
+      <w:lvlJc w:val="left"/>
+      <w:pPr>
+        <w:ind w:left="2160" w:hanging="360"/>
+      </w:pPr>
+      <w:rPr>
+        <w:rFonts w:ascii="Wingdings" w:hAnsi="Wingdings" w:hint="default"/>
+      </w:rPr>
+    </w:lvl>
+    <w:lvl w:ilvl="3" w:tplc="040C0001" w:tentative="1">
+      <w:start w:val="1"/>
+      <w:numFmt w:val="bullet"/>
+      <w:lvlText w:val=""/>
+      <w:lvlJc w:val="left"/>
+      <w:pPr>
+        <w:ind w:left="2880" w:hanging="360"/>
+      </w:pPr>
+      <w:rPr>
+        <w:rFonts w:ascii="Symbol" w:hAnsi="Symbol" w:hint="default"/>
+      </w:rPr>
+    </w:lvl>
+    <w:lvl w:ilvl="4" w:tplc="040C0003" w:tentative="1">
+      <w:start w:val="1"/>
+      <w:numFmt w:val="bullet"/>
+      <w:lvlText w:val="o"/>
+      <w:lvlJc w:val="left"/>
+      <w:pPr>
+        <w:ind w:left="3600" w:hanging="360"/>
+      </w:pPr>
+      <w:rPr>
+        <w:rFonts w:ascii="Courier New" w:hAnsi="Courier New" w:cs="Courier New" w:hint="default"/>
+      </w:rPr>
+    </w:lvl>
+    <w:lvl w:ilvl="5" w:tplc="040C0005" w:tentative="1">
+      <w:start w:val="1"/>
+      <w:numFmt w:val="bullet"/>
+      <w:lvlText w:val=""/>
+      <w:lvlJc w:val="left"/>
+      <w:pPr>
+        <w:ind w:left="4320" w:hanging="360"/>
+      </w:pPr>
+      <w:rPr>
+        <w:rFonts w:ascii="Wingdings" w:hAnsi="Wingdings" w:hint="default"/>
+      </w:rPr>
+    </w:lvl>
+    <w:lvl w:ilvl="6" w:tplc="040C0001" w:tentative="1">
+      <w:start w:val="1"/>
+      <w:numFmt w:val="bullet"/>
+      <w:lvlText w:val=""/>
+      <w:lvlJc w:val="left"/>
+      <w:pPr>
+        <w:ind w:left="5040" w:hanging="360"/>
+      </w:pPr>
+      <w:rPr>
+        <w:rFonts w:ascii="Symbol" w:hAnsi="Symbol" w:hint="default"/>
+      </w:rPr>
+    </w:lvl>
+    <w:lvl w:ilvl="7" w:tplc="040C0003" w:tentative="1">
+      <w:start w:val="1"/>
+      <w:numFmt w:val="bullet"/>
+      <w:lvlText w:val="o"/>
+      <w:lvlJc w:val="left"/>
+      <w:pPr>
+        <w:ind w:left="5760" w:hanging="360"/>
+      </w:pPr>
+      <w:rPr>
+        <w:rFonts w:ascii="Courier New" w:hAnsi="Courier New" w:cs="Courier New" w:hint="default"/>
+      </w:rPr>
+    </w:lvl>
+    <w:lvl w:ilvl="8" w:tplc="040C0005" w:tentative="1">
+      <w:start w:val="1"/>
+      <w:numFmt w:val="bullet"/>
+      <w:lvlText w:val=""/>
+      <w:lvlJc w:val="left"/>
+      <w:pPr>
+        <w:ind w:left="6480" w:hanging="360"/>
+      </w:pPr>
+      <w:rPr>
+        <w:rFonts w:ascii="Wingdings" w:hAnsi="Wingdings" w:hint="default"/>
+      </w:rPr>
+    </w:lvl>
+  </w:abstractNum>
+  <w:abstractNum w:abstractNumId="4">
     <w:nsid w:val="485D641A"/>
     <w:multiLevelType w:val="hybridMultilevel"/>
     <w:tmpl w:val="DBBC436E"/>
@@ -478,13 +973,19 @@
     </w:lvl>
   </w:abstractNum>
   <w:num w:numId="1">
+    <w:abstractNumId w:val="4"/>
+  </w:num>
+  <w:num w:numId="2">
+    <w:abstractNumId w:val="1"/>
+  </w:num>
+  <w:num w:numId="3">
     <w:abstractNumId w:val="2"/>
   </w:num>
-  <w:num w:numId="2">
+  <w:num w:numId="4">
+    <w:abstractNumId w:val="3"/>
+  </w:num>
+  <w:num w:numId="5">
     <w:abstractNumId w:val="0"/>
-  </w:num>
-  <w:num w:numId="3">
-    <w:abstractNumId w:val="1"/>
   </w:num>
 </w:numbering>
 </file>
@@ -653,7 +1154,6 @@
   <w:style w:type="character" w:default="1" w:styleId="Policepardfaut">
     <w:name w:val="Default Paragraph Font"/>
     <w:uiPriority w:val="1"/>
-    <w:semiHidden/>
     <w:unhideWhenUsed/>
   </w:style>
   <w:style w:type="table" w:default="1" w:styleId="TableauNormal">
@@ -688,6 +1188,47 @@
       <w:ind w:left="720"/>
       <w:contextualSpacing/>
     </w:pPr>
+  </w:style>
+  <w:style w:type="character" w:styleId="Lienhypertexte">
+    <w:name w:val="Hyperlink"/>
+    <w:basedOn w:val="Policepardfaut"/>
+    <w:uiPriority w:val="99"/>
+    <w:unhideWhenUsed/>
+    <w:rsid w:val="001B7725"/>
+    <w:rPr>
+      <w:color w:val="0000FF" w:themeColor="hyperlink"/>
+      <w:u w:val="single"/>
+    </w:rPr>
+  </w:style>
+  <w:style w:type="paragraph" w:styleId="Textedebulles">
+    <w:name w:val="Balloon Text"/>
+    <w:basedOn w:val="Normal"/>
+    <w:link w:val="TextedebullesCar"/>
+    <w:uiPriority w:val="99"/>
+    <w:semiHidden/>
+    <w:unhideWhenUsed/>
+    <w:rsid w:val="001B7725"/>
+    <w:pPr>
+      <w:spacing w:after="0" w:line="240" w:lineRule="auto"/>
+    </w:pPr>
+    <w:rPr>
+      <w:rFonts w:ascii="Tahoma" w:hAnsi="Tahoma" w:cs="Tahoma"/>
+      <w:sz w:val="16"/>
+      <w:szCs w:val="16"/>
+    </w:rPr>
+  </w:style>
+  <w:style w:type="character" w:customStyle="1" w:styleId="TextedebullesCar">
+    <w:name w:val="Texte de bulles Car"/>
+    <w:basedOn w:val="Policepardfaut"/>
+    <w:link w:val="Textedebulles"/>
+    <w:uiPriority w:val="99"/>
+    <w:semiHidden/>
+    <w:rsid w:val="001B7725"/>
+    <w:rPr>
+      <w:rFonts w:ascii="Tahoma" w:hAnsi="Tahoma" w:cs="Tahoma"/>
+      <w:sz w:val="16"/>
+      <w:szCs w:val="16"/>
+    </w:rPr>
   </w:style>
 </w:styles>
 </file>

</xml_diff>

<commit_message>
Procèdure pour réaliser le premier commit
</commit_message>
<xml_diff>
--- a/DocGitV1.docx
+++ b/DocGitV1.docx
@@ -401,7 +401,16 @@
           <w:szCs w:val="28"/>
           <w:lang w:eastAsia="fr-FR"/>
         </w:rPr>
-        <w:t>(</w:t>
+        <w:sym w:font="Wingdings" w:char="F0E0"/>
+      </w:r>
+      <w:r>
+        <w:rPr>
+          <w:rFonts w:ascii="Arial" w:eastAsia="Times New Roman" w:hAnsi="Arial" w:cs="Arial"/>
+          <w:sz w:val="24"/>
+          <w:szCs w:val="28"/>
+          <w:lang w:eastAsia="fr-FR"/>
+        </w:rPr>
+        <w:t xml:space="preserve"> </w:t>
       </w:r>
       <w:r>
         <w:rPr>
@@ -430,15 +439,6 @@
           <w:szCs w:val="28"/>
           <w:lang w:eastAsia="fr-FR"/>
         </w:rPr>
-        <w:t>)</w:t>
-      </w:r>
-      <w:r>
-        <w:rPr>
-          <w:rFonts w:ascii="Arial" w:eastAsia="Times New Roman" w:hAnsi="Arial" w:cs="Arial"/>
-          <w:sz w:val="24"/>
-          <w:szCs w:val="28"/>
-          <w:lang w:eastAsia="fr-FR"/>
-        </w:rPr>
         <w:t xml:space="preserve"> </w:t>
       </w:r>
       <w:r>
@@ -457,7 +457,25 @@
           <w:szCs w:val="28"/>
           <w:lang w:eastAsia="fr-FR"/>
         </w:rPr>
-        <w:t>(</w:t>
+        <w:t xml:space="preserve"> </w:t>
+      </w:r>
+      <w:r>
+        <w:rPr>
+          <w:rFonts w:ascii="Arial" w:eastAsia="Times New Roman" w:hAnsi="Arial" w:cs="Arial"/>
+          <w:sz w:val="24"/>
+          <w:szCs w:val="28"/>
+          <w:lang w:eastAsia="fr-FR"/>
+        </w:rPr>
+        <w:sym w:font="Wingdings" w:char="F0E0"/>
+      </w:r>
+      <w:r>
+        <w:rPr>
+          <w:rFonts w:ascii="Arial" w:eastAsia="Times New Roman" w:hAnsi="Arial" w:cs="Arial"/>
+          <w:sz w:val="24"/>
+          <w:szCs w:val="28"/>
+          <w:lang w:eastAsia="fr-FR"/>
+        </w:rPr>
+        <w:t xml:space="preserve"> </w:t>
       </w:r>
       <w:r>
         <w:rPr>
@@ -469,15 +487,6 @@
         </w:rPr>
         <w:t>git init</w:t>
       </w:r>
-      <w:r>
-        <w:rPr>
-          <w:rFonts w:ascii="Arial" w:eastAsia="Times New Roman" w:hAnsi="Arial" w:cs="Arial"/>
-          <w:sz w:val="24"/>
-          <w:szCs w:val="28"/>
-          <w:lang w:eastAsia="fr-FR"/>
-        </w:rPr>
-        <w:t>)</w:t>
-      </w:r>
     </w:p>
     <w:p>
       <w:pPr>
@@ -490,6 +499,320 @@
           <w:lang w:eastAsia="fr-FR"/>
         </w:rPr>
       </w:pPr>
+    </w:p>
+    <w:p>
+      <w:pPr>
+        <w:pStyle w:val="Paragraphedeliste"/>
+        <w:numPr>
+          <w:ilvl w:val="0"/>
+          <w:numId w:val="5"/>
+        </w:numPr>
+        <w:spacing w:after="0" w:line="240" w:lineRule="auto"/>
+        <w:jc w:val="center"/>
+        <w:rPr>
+          <w:rFonts w:ascii="Arial" w:eastAsia="Times New Roman" w:hAnsi="Arial" w:cs="Arial"/>
+          <w:b/>
+          <w:sz w:val="28"/>
+          <w:szCs w:val="28"/>
+          <w:u w:val="single"/>
+          <w:lang w:eastAsia="fr-FR"/>
+        </w:rPr>
+      </w:pPr>
+      <w:r>
+        <w:rPr>
+          <w:rFonts w:ascii="Arial" w:eastAsia="Times New Roman" w:hAnsi="Arial" w:cs="Arial"/>
+          <w:b/>
+          <w:sz w:val="28"/>
+          <w:szCs w:val="28"/>
+          <w:u w:val="single"/>
+          <w:lang w:eastAsia="fr-FR"/>
+        </w:rPr>
+        <w:t>Procèdure pour réaliser le premier commit</w:t>
+      </w:r>
+    </w:p>
+    <w:p>
+      <w:pPr>
+        <w:spacing w:after="0" w:line="240" w:lineRule="auto"/>
+        <w:rPr>
+          <w:rFonts w:ascii="Arial" w:eastAsia="Times New Roman" w:hAnsi="Arial" w:cs="Arial"/>
+          <w:b/>
+          <w:sz w:val="28"/>
+          <w:szCs w:val="28"/>
+          <w:u w:val="single"/>
+          <w:lang w:eastAsia="fr-FR"/>
+        </w:rPr>
+      </w:pPr>
+    </w:p>
+    <w:p>
+      <w:pPr>
+        <w:pStyle w:val="Paragraphedeliste"/>
+        <w:numPr>
+          <w:ilvl w:val="0"/>
+          <w:numId w:val="4"/>
+        </w:numPr>
+        <w:spacing w:after="0" w:line="240" w:lineRule="auto"/>
+        <w:rPr>
+          <w:rFonts w:ascii="Arial" w:eastAsia="Times New Roman" w:hAnsi="Arial" w:cs="Arial"/>
+          <w:sz w:val="24"/>
+          <w:szCs w:val="28"/>
+          <w:lang w:eastAsia="fr-FR"/>
+        </w:rPr>
+      </w:pPr>
+      <w:r>
+        <w:rPr>
+          <w:rFonts w:ascii="Arial" w:eastAsia="Times New Roman" w:hAnsi="Arial" w:cs="Arial"/>
+          <w:sz w:val="24"/>
+          <w:szCs w:val="28"/>
+          <w:lang w:eastAsia="fr-FR"/>
+        </w:rPr>
+        <w:t xml:space="preserve">Ajout du </w:t>
+      </w:r>
+      <w:r>
+        <w:rPr>
+          <w:rFonts w:ascii="Arial" w:eastAsia="Times New Roman" w:hAnsi="Arial" w:cs="Arial"/>
+          <w:sz w:val="24"/>
+          <w:szCs w:val="28"/>
+          <w:lang w:eastAsia="fr-FR"/>
+        </w:rPr>
+        <w:t xml:space="preserve">fichier à commit </w:t>
+      </w:r>
+      <w:r>
+        <w:rPr>
+          <w:rFonts w:ascii="Arial" w:eastAsia="Times New Roman" w:hAnsi="Arial" w:cs="Arial"/>
+          <w:sz w:val="24"/>
+          <w:szCs w:val="28"/>
+          <w:lang w:eastAsia="fr-FR"/>
+        </w:rPr>
+        <w:sym w:font="Wingdings" w:char="F0E0"/>
+      </w:r>
+      <w:r>
+        <w:rPr>
+          <w:rFonts w:ascii="Arial" w:eastAsia="Times New Roman" w:hAnsi="Arial" w:cs="Arial"/>
+          <w:sz w:val="24"/>
+          <w:szCs w:val="28"/>
+          <w:lang w:eastAsia="fr-FR"/>
+        </w:rPr>
+        <w:t xml:space="preserve"> </w:t>
+      </w:r>
+      <w:r>
+        <w:rPr>
+          <w:rFonts w:ascii="Arial" w:eastAsia="Times New Roman" w:hAnsi="Arial" w:cs="Arial"/>
+          <w:b/>
+          <w:sz w:val="24"/>
+          <w:szCs w:val="28"/>
+          <w:lang w:eastAsia="fr-FR"/>
+        </w:rPr>
+        <w:t>git add ‘nomDuFichier’</w:t>
+      </w:r>
+    </w:p>
+    <w:p>
+      <w:pPr>
+        <w:pStyle w:val="Paragraphedeliste"/>
+        <w:numPr>
+          <w:ilvl w:val="0"/>
+          <w:numId w:val="4"/>
+        </w:numPr>
+        <w:spacing w:after="0" w:line="240" w:lineRule="auto"/>
+        <w:rPr>
+          <w:rFonts w:ascii="Arial" w:eastAsia="Times New Roman" w:hAnsi="Arial" w:cs="Arial"/>
+          <w:sz w:val="24"/>
+          <w:szCs w:val="28"/>
+          <w:lang w:eastAsia="fr-FR"/>
+        </w:rPr>
+      </w:pPr>
+      <w:r>
+        <w:rPr>
+          <w:rFonts w:ascii="Arial" w:eastAsia="Times New Roman" w:hAnsi="Arial" w:cs="Arial"/>
+          <w:sz w:val="24"/>
+          <w:szCs w:val="28"/>
+          <w:lang w:eastAsia="fr-FR"/>
+        </w:rPr>
+        <w:t>Modification du document word</w:t>
+      </w:r>
+    </w:p>
+    <w:p>
+      <w:pPr>
+        <w:pStyle w:val="Paragraphedeliste"/>
+        <w:numPr>
+          <w:ilvl w:val="0"/>
+          <w:numId w:val="4"/>
+        </w:numPr>
+        <w:spacing w:after="0" w:line="240" w:lineRule="auto"/>
+        <w:rPr>
+          <w:rFonts w:ascii="Arial" w:eastAsia="Times New Roman" w:hAnsi="Arial" w:cs="Arial"/>
+          <w:sz w:val="24"/>
+          <w:szCs w:val="28"/>
+          <w:lang w:eastAsia="fr-FR"/>
+        </w:rPr>
+      </w:pPr>
+      <w:r>
+        <w:rPr>
+          <w:rFonts w:ascii="Arial" w:eastAsia="Times New Roman" w:hAnsi="Arial" w:cs="Arial"/>
+          <w:sz w:val="24"/>
+          <w:szCs w:val="28"/>
+          <w:lang w:eastAsia="fr-FR"/>
+        </w:rPr>
+        <w:t>Enregistrement du document word</w:t>
+      </w:r>
+    </w:p>
+    <w:p>
+      <w:pPr>
+        <w:pStyle w:val="Paragraphedeliste"/>
+        <w:numPr>
+          <w:ilvl w:val="0"/>
+          <w:numId w:val="4"/>
+        </w:numPr>
+        <w:spacing w:after="0" w:line="240" w:lineRule="auto"/>
+        <w:rPr>
+          <w:rFonts w:ascii="Arial" w:eastAsia="Times New Roman" w:hAnsi="Arial" w:cs="Arial"/>
+          <w:sz w:val="24"/>
+          <w:szCs w:val="28"/>
+          <w:lang w:eastAsia="fr-FR"/>
+        </w:rPr>
+      </w:pPr>
+      <w:r>
+        <w:rPr>
+          <w:rFonts w:ascii="Arial" w:eastAsia="Times New Roman" w:hAnsi="Arial" w:cs="Arial"/>
+          <w:sz w:val="24"/>
+          <w:szCs w:val="28"/>
+          <w:lang w:eastAsia="fr-FR"/>
+        </w:rPr>
+        <w:t xml:space="preserve">Création du premier commit </w:t>
+      </w:r>
+      <w:r>
+        <w:rPr>
+          <w:rFonts w:ascii="Arial" w:eastAsia="Times New Roman" w:hAnsi="Arial" w:cs="Arial"/>
+          <w:sz w:val="24"/>
+          <w:szCs w:val="28"/>
+          <w:lang w:eastAsia="fr-FR"/>
+        </w:rPr>
+        <w:sym w:font="Wingdings" w:char="F0E0"/>
+      </w:r>
+      <w:r>
+        <w:rPr>
+          <w:rFonts w:ascii="Arial" w:eastAsia="Times New Roman" w:hAnsi="Arial" w:cs="Arial"/>
+          <w:sz w:val="24"/>
+          <w:szCs w:val="28"/>
+          <w:lang w:eastAsia="fr-FR"/>
+        </w:rPr>
+        <w:t xml:space="preserve"> </w:t>
+      </w:r>
+      <w:r>
+        <w:rPr>
+          <w:rFonts w:ascii="Arial" w:eastAsia="Times New Roman" w:hAnsi="Arial" w:cs="Arial"/>
+          <w:b/>
+          <w:sz w:val="24"/>
+          <w:szCs w:val="28"/>
+          <w:lang w:eastAsia="fr-FR"/>
+        </w:rPr>
+        <w:t>git commit –a –m « NomDuCommit »</w:t>
+      </w:r>
+    </w:p>
+    <w:p>
+      <w:pPr>
+        <w:pStyle w:val="Paragraphedeliste"/>
+        <w:numPr>
+          <w:ilvl w:val="0"/>
+          <w:numId w:val="4"/>
+        </w:numPr>
+        <w:spacing w:after="0" w:line="240" w:lineRule="auto"/>
+        <w:rPr>
+          <w:rFonts w:ascii="Arial" w:eastAsia="Times New Roman" w:hAnsi="Arial" w:cs="Arial"/>
+          <w:sz w:val="24"/>
+          <w:szCs w:val="28"/>
+          <w:lang w:eastAsia="fr-FR"/>
+        </w:rPr>
+      </w:pPr>
+      <w:r>
+        <w:rPr>
+          <w:rFonts w:ascii="Arial" w:eastAsia="Times New Roman" w:hAnsi="Arial" w:cs="Arial"/>
+          <w:sz w:val="24"/>
+          <w:szCs w:val="28"/>
+          <w:lang w:eastAsia="fr-FR"/>
+        </w:rPr>
+        <w:t xml:space="preserve">Vérifier </w:t>
+      </w:r>
+      <w:r>
+        <w:rPr>
+          <w:rFonts w:ascii="Arial" w:eastAsia="Times New Roman" w:hAnsi="Arial" w:cs="Arial"/>
+          <w:sz w:val="24"/>
+          <w:szCs w:val="28"/>
+          <w:lang w:eastAsia="fr-FR"/>
+        </w:rPr>
+        <w:sym w:font="Wingdings" w:char="F0E0"/>
+      </w:r>
+      <w:r>
+        <w:rPr>
+          <w:rFonts w:ascii="Arial" w:eastAsia="Times New Roman" w:hAnsi="Arial" w:cs="Arial"/>
+          <w:sz w:val="24"/>
+          <w:szCs w:val="28"/>
+          <w:lang w:eastAsia="fr-FR"/>
+        </w:rPr>
+        <w:t xml:space="preserve"> </w:t>
+      </w:r>
+      <w:r>
+        <w:rPr>
+          <w:rFonts w:ascii="Arial" w:eastAsia="Times New Roman" w:hAnsi="Arial" w:cs="Arial"/>
+          <w:b/>
+          <w:sz w:val="24"/>
+          <w:szCs w:val="28"/>
+          <w:lang w:eastAsia="fr-FR"/>
+        </w:rPr>
+        <w:t>git status</w:t>
+      </w:r>
+    </w:p>
+    <w:p>
+      <w:pPr>
+        <w:pStyle w:val="Paragraphedeliste"/>
+        <w:numPr>
+          <w:ilvl w:val="0"/>
+          <w:numId w:val="4"/>
+        </w:numPr>
+        <w:spacing w:after="0" w:line="240" w:lineRule="auto"/>
+        <w:rPr>
+          <w:rFonts w:ascii="Arial" w:eastAsia="Times New Roman" w:hAnsi="Arial" w:cs="Arial"/>
+          <w:sz w:val="24"/>
+          <w:szCs w:val="28"/>
+          <w:lang w:eastAsia="fr-FR"/>
+        </w:rPr>
+      </w:pPr>
+      <w:r>
+        <w:rPr>
+          <w:rFonts w:ascii="Arial" w:eastAsia="Times New Roman" w:hAnsi="Arial" w:cs="Arial"/>
+          <w:sz w:val="24"/>
+          <w:szCs w:val="28"/>
+          <w:lang w:eastAsia="fr-FR"/>
+        </w:rPr>
+        <w:t xml:space="preserve">Voir commits créés </w:t>
+      </w:r>
+      <w:r>
+        <w:rPr>
+          <w:rFonts w:ascii="Arial" w:eastAsia="Times New Roman" w:hAnsi="Arial" w:cs="Arial"/>
+          <w:sz w:val="24"/>
+          <w:szCs w:val="28"/>
+          <w:lang w:eastAsia="fr-FR"/>
+        </w:rPr>
+        <w:sym w:font="Wingdings" w:char="F0E0"/>
+      </w:r>
+      <w:r>
+        <w:rPr>
+          <w:rFonts w:ascii="Arial" w:eastAsia="Times New Roman" w:hAnsi="Arial" w:cs="Arial"/>
+          <w:sz w:val="24"/>
+          <w:szCs w:val="28"/>
+          <w:lang w:eastAsia="fr-FR"/>
+        </w:rPr>
+        <w:t xml:space="preserve"> </w:t>
+      </w:r>
+      <w:r>
+        <w:rPr>
+          <w:rFonts w:ascii="Arial" w:eastAsia="Times New Roman" w:hAnsi="Arial" w:cs="Arial"/>
+          <w:b/>
+          <w:sz w:val="24"/>
+          <w:szCs w:val="28"/>
+          <w:lang w:eastAsia="fr-FR"/>
+        </w:rPr>
+        <w:t>git log</w:t>
+      </w:r>
     </w:p>
     <w:sectPr>
       <w:pgSz w:w="11906" w:h="16838"/>

</xml_diff>

<commit_message>
Description des commandes Git
</commit_message>
<xml_diff>
--- a/DocGitV1.docx
+++ b/DocGitV1.docx
@@ -813,6 +813,388 @@
         </w:rPr>
         <w:t>git log</w:t>
       </w:r>
+    </w:p>
+    <w:p>
+      <w:pPr>
+        <w:spacing w:after="0" w:line="240" w:lineRule="auto"/>
+        <w:rPr>
+          <w:rFonts w:ascii="Arial" w:eastAsia="Times New Roman" w:hAnsi="Arial" w:cs="Arial"/>
+          <w:sz w:val="24"/>
+          <w:szCs w:val="28"/>
+          <w:lang w:eastAsia="fr-FR"/>
+        </w:rPr>
+      </w:pPr>
+    </w:p>
+    <w:p>
+      <w:pPr>
+        <w:pStyle w:val="Paragraphedeliste"/>
+        <w:numPr>
+          <w:ilvl w:val="0"/>
+          <w:numId w:val="5"/>
+        </w:numPr>
+        <w:spacing w:after="0" w:line="240" w:lineRule="auto"/>
+        <w:jc w:val="center"/>
+        <w:rPr>
+          <w:rFonts w:ascii="Arial" w:eastAsia="Times New Roman" w:hAnsi="Arial" w:cs="Arial"/>
+          <w:b/>
+          <w:sz w:val="28"/>
+          <w:szCs w:val="28"/>
+          <w:u w:val="single"/>
+          <w:lang w:eastAsia="fr-FR"/>
+        </w:rPr>
+      </w:pPr>
+      <w:r>
+        <w:rPr>
+          <w:rFonts w:ascii="Arial" w:eastAsia="Times New Roman" w:hAnsi="Arial" w:cs="Arial"/>
+          <w:b/>
+          <w:sz w:val="28"/>
+          <w:szCs w:val="28"/>
+          <w:u w:val="single"/>
+          <w:lang w:eastAsia="fr-FR"/>
+        </w:rPr>
+        <w:t>Description des commandes Git</w:t>
+      </w:r>
+    </w:p>
+    <w:p>
+      <w:pPr>
+        <w:spacing w:after="0" w:line="240" w:lineRule="auto"/>
+        <w:rPr>
+          <w:rFonts w:ascii="Arial" w:eastAsia="Times New Roman" w:hAnsi="Arial" w:cs="Arial"/>
+          <w:sz w:val="28"/>
+          <w:szCs w:val="28"/>
+          <w:lang w:eastAsia="fr-FR"/>
+        </w:rPr>
+      </w:pPr>
+    </w:p>
+    <w:p>
+      <w:pPr>
+        <w:pStyle w:val="Paragraphedeliste"/>
+        <w:numPr>
+          <w:ilvl w:val="0"/>
+          <w:numId w:val="4"/>
+        </w:numPr>
+        <w:spacing w:after="0" w:line="240" w:lineRule="auto"/>
+        <w:rPr>
+          <w:rFonts w:ascii="Arial" w:eastAsia="Times New Roman" w:hAnsi="Arial" w:cs="Arial"/>
+          <w:sz w:val="24"/>
+          <w:szCs w:val="28"/>
+          <w:lang w:eastAsia="fr-FR"/>
+        </w:rPr>
+      </w:pPr>
+      <w:r>
+        <w:rPr>
+          <w:rFonts w:ascii="Arial" w:eastAsia="Times New Roman" w:hAnsi="Arial" w:cs="Arial"/>
+          <w:sz w:val="24"/>
+          <w:szCs w:val="28"/>
+          <w:lang w:eastAsia="fr-FR"/>
+        </w:rPr>
+        <w:t xml:space="preserve">Vérifier que l’installation de Git est OK </w:t>
+      </w:r>
+      <w:r>
+        <w:rPr>
+          <w:rFonts w:ascii="Arial" w:eastAsia="Times New Roman" w:hAnsi="Arial" w:cs="Arial"/>
+          <w:sz w:val="24"/>
+          <w:szCs w:val="28"/>
+          <w:lang w:eastAsia="fr-FR"/>
+        </w:rPr>
+        <w:sym w:font="Wingdings" w:char="F0E0"/>
+      </w:r>
+      <w:r>
+        <w:rPr>
+          <w:rFonts w:ascii="Arial" w:eastAsia="Times New Roman" w:hAnsi="Arial" w:cs="Arial"/>
+          <w:sz w:val="24"/>
+          <w:szCs w:val="28"/>
+          <w:lang w:eastAsia="fr-FR"/>
+        </w:rPr>
+        <w:t xml:space="preserve"> </w:t>
+      </w:r>
+      <w:r>
+        <w:rPr>
+          <w:rFonts w:ascii="Arial" w:eastAsia="Times New Roman" w:hAnsi="Arial" w:cs="Arial"/>
+          <w:b/>
+          <w:sz w:val="24"/>
+          <w:szCs w:val="28"/>
+          <w:lang w:eastAsia="fr-FR"/>
+        </w:rPr>
+        <w:t>git</w:t>
+      </w:r>
+    </w:p>
+    <w:p>
+      <w:pPr>
+        <w:pStyle w:val="Paragraphedeliste"/>
+        <w:numPr>
+          <w:ilvl w:val="0"/>
+          <w:numId w:val="4"/>
+        </w:numPr>
+        <w:spacing w:after="0" w:line="240" w:lineRule="auto"/>
+        <w:rPr>
+          <w:rFonts w:ascii="Arial" w:eastAsia="Times New Roman" w:hAnsi="Arial" w:cs="Arial"/>
+          <w:sz w:val="24"/>
+          <w:szCs w:val="28"/>
+          <w:lang w:eastAsia="fr-FR"/>
+        </w:rPr>
+      </w:pPr>
+      <w:r>
+        <w:rPr>
+          <w:rFonts w:ascii="Arial" w:eastAsia="Times New Roman" w:hAnsi="Arial" w:cs="Arial"/>
+          <w:sz w:val="24"/>
+          <w:szCs w:val="28"/>
+          <w:lang w:eastAsia="fr-FR"/>
+        </w:rPr>
+        <w:t xml:space="preserve">Vérifier si c’est un répertoire Git </w:t>
+      </w:r>
+      <w:r>
+        <w:rPr>
+          <w:rFonts w:ascii="Arial" w:eastAsia="Times New Roman" w:hAnsi="Arial" w:cs="Arial"/>
+          <w:sz w:val="24"/>
+          <w:szCs w:val="28"/>
+          <w:lang w:eastAsia="fr-FR"/>
+        </w:rPr>
+        <w:sym w:font="Wingdings" w:char="F0E0"/>
+      </w:r>
+      <w:r>
+        <w:rPr>
+          <w:rFonts w:ascii="Arial" w:eastAsia="Times New Roman" w:hAnsi="Arial" w:cs="Arial"/>
+          <w:sz w:val="24"/>
+          <w:szCs w:val="28"/>
+          <w:lang w:eastAsia="fr-FR"/>
+        </w:rPr>
+        <w:t xml:space="preserve"> </w:t>
+      </w:r>
+      <w:r>
+        <w:rPr>
+          <w:rFonts w:ascii="Arial" w:eastAsia="Times New Roman" w:hAnsi="Arial" w:cs="Arial"/>
+          <w:b/>
+          <w:sz w:val="24"/>
+          <w:szCs w:val="28"/>
+          <w:lang w:eastAsia="fr-FR"/>
+        </w:rPr>
+        <w:t>git status</w:t>
+      </w:r>
+    </w:p>
+    <w:p>
+      <w:pPr>
+        <w:pStyle w:val="Paragraphedeliste"/>
+        <w:numPr>
+          <w:ilvl w:val="0"/>
+          <w:numId w:val="4"/>
+        </w:numPr>
+        <w:spacing w:after="0" w:line="240" w:lineRule="auto"/>
+        <w:rPr>
+          <w:rFonts w:ascii="Arial" w:eastAsia="Times New Roman" w:hAnsi="Arial" w:cs="Arial"/>
+          <w:sz w:val="24"/>
+          <w:szCs w:val="28"/>
+          <w:lang w:eastAsia="fr-FR"/>
+        </w:rPr>
+      </w:pPr>
+      <w:r>
+        <w:rPr>
+          <w:rFonts w:ascii="Arial" w:eastAsia="Times New Roman" w:hAnsi="Arial" w:cs="Arial"/>
+          <w:sz w:val="24"/>
+          <w:szCs w:val="28"/>
+          <w:lang w:eastAsia="fr-FR"/>
+        </w:rPr>
+        <w:t xml:space="preserve">Spécifier le répertoire en tant que répertoire Git </w:t>
+      </w:r>
+      <w:r>
+        <w:rPr>
+          <w:rFonts w:ascii="Arial" w:eastAsia="Times New Roman" w:hAnsi="Arial" w:cs="Arial"/>
+          <w:sz w:val="24"/>
+          <w:szCs w:val="28"/>
+          <w:lang w:eastAsia="fr-FR"/>
+        </w:rPr>
+        <w:sym w:font="Wingdings" w:char="F0E0"/>
+      </w:r>
+      <w:r>
+        <w:rPr>
+          <w:rFonts w:ascii="Arial" w:eastAsia="Times New Roman" w:hAnsi="Arial" w:cs="Arial"/>
+          <w:sz w:val="24"/>
+          <w:szCs w:val="28"/>
+          <w:lang w:eastAsia="fr-FR"/>
+        </w:rPr>
+        <w:t xml:space="preserve"> </w:t>
+      </w:r>
+      <w:r>
+        <w:rPr>
+          <w:rFonts w:ascii="Arial" w:eastAsia="Times New Roman" w:hAnsi="Arial" w:cs="Arial"/>
+          <w:b/>
+          <w:sz w:val="24"/>
+          <w:szCs w:val="28"/>
+          <w:lang w:eastAsia="fr-FR"/>
+        </w:rPr>
+        <w:t>git init</w:t>
+      </w:r>
+    </w:p>
+    <w:p>
+      <w:pPr>
+        <w:pStyle w:val="Paragraphedeliste"/>
+        <w:numPr>
+          <w:ilvl w:val="0"/>
+          <w:numId w:val="4"/>
+        </w:numPr>
+        <w:spacing w:after="0" w:line="240" w:lineRule="auto"/>
+        <w:rPr>
+          <w:rFonts w:ascii="Arial" w:eastAsia="Times New Roman" w:hAnsi="Arial" w:cs="Arial"/>
+          <w:sz w:val="24"/>
+          <w:szCs w:val="28"/>
+          <w:lang w:eastAsia="fr-FR"/>
+        </w:rPr>
+      </w:pPr>
+      <w:r>
+        <w:rPr>
+          <w:rFonts w:ascii="Arial" w:eastAsia="Times New Roman" w:hAnsi="Arial" w:cs="Arial"/>
+          <w:sz w:val="24"/>
+          <w:szCs w:val="28"/>
+          <w:lang w:eastAsia="fr-FR"/>
+        </w:rPr>
+        <w:t xml:space="preserve">Réaliser le premier commit </w:t>
+      </w:r>
+      <w:r>
+        <w:rPr>
+          <w:rFonts w:ascii="Arial" w:eastAsia="Times New Roman" w:hAnsi="Arial" w:cs="Arial"/>
+          <w:sz w:val="24"/>
+          <w:szCs w:val="28"/>
+          <w:lang w:eastAsia="fr-FR"/>
+        </w:rPr>
+        <w:sym w:font="Wingdings" w:char="F0E0"/>
+      </w:r>
+      <w:r>
+        <w:rPr>
+          <w:rFonts w:ascii="Arial" w:eastAsia="Times New Roman" w:hAnsi="Arial" w:cs="Arial"/>
+          <w:sz w:val="24"/>
+          <w:szCs w:val="28"/>
+          <w:lang w:eastAsia="fr-FR"/>
+        </w:rPr>
+        <w:t xml:space="preserve"> </w:t>
+      </w:r>
+      <w:r>
+        <w:rPr>
+          <w:rFonts w:ascii="Arial" w:eastAsia="Times New Roman" w:hAnsi="Arial" w:cs="Arial"/>
+          <w:b/>
+          <w:sz w:val="24"/>
+          <w:szCs w:val="28"/>
+          <w:lang w:eastAsia="fr-FR"/>
+        </w:rPr>
+        <w:t>git commit –m « Message »</w:t>
+      </w:r>
+    </w:p>
+    <w:p>
+      <w:pPr>
+        <w:pStyle w:val="Paragraphedeliste"/>
+        <w:numPr>
+          <w:ilvl w:val="0"/>
+          <w:numId w:val="4"/>
+        </w:numPr>
+        <w:spacing w:after="0" w:line="240" w:lineRule="auto"/>
+        <w:rPr>
+          <w:rFonts w:ascii="Arial" w:eastAsia="Times New Roman" w:hAnsi="Arial" w:cs="Arial"/>
+          <w:sz w:val="24"/>
+          <w:szCs w:val="28"/>
+          <w:lang w:eastAsia="fr-FR"/>
+        </w:rPr>
+      </w:pPr>
+      <w:r>
+        <w:rPr>
+          <w:rFonts w:ascii="Arial" w:eastAsia="Times New Roman" w:hAnsi="Arial" w:cs="Arial"/>
+          <w:sz w:val="24"/>
+          <w:szCs w:val="28"/>
+          <w:lang w:eastAsia="fr-FR"/>
+        </w:rPr>
+        <w:t xml:space="preserve">Réaliser les commits suivants </w:t>
+      </w:r>
+      <w:r>
+        <w:rPr>
+          <w:rFonts w:ascii="Arial" w:eastAsia="Times New Roman" w:hAnsi="Arial" w:cs="Arial"/>
+          <w:sz w:val="24"/>
+          <w:szCs w:val="28"/>
+          <w:lang w:eastAsia="fr-FR"/>
+        </w:rPr>
+        <w:sym w:font="Wingdings" w:char="F0E0"/>
+      </w:r>
+      <w:r>
+        <w:rPr>
+          <w:rFonts w:ascii="Arial" w:eastAsia="Times New Roman" w:hAnsi="Arial" w:cs="Arial"/>
+          <w:sz w:val="24"/>
+          <w:szCs w:val="28"/>
+          <w:lang w:eastAsia="fr-FR"/>
+        </w:rPr>
+        <w:t xml:space="preserve"> </w:t>
+      </w:r>
+      <w:r>
+        <w:rPr>
+          <w:rFonts w:ascii="Arial" w:eastAsia="Times New Roman" w:hAnsi="Arial" w:cs="Arial"/>
+          <w:b/>
+          <w:sz w:val="24"/>
+          <w:szCs w:val="28"/>
+          <w:lang w:eastAsia="fr-FR"/>
+        </w:rPr>
+        <w:t>git commit –a –m « Message »</w:t>
+      </w:r>
+    </w:p>
+    <w:p>
+      <w:pPr>
+        <w:pStyle w:val="Paragraphedeliste"/>
+        <w:numPr>
+          <w:ilvl w:val="0"/>
+          <w:numId w:val="4"/>
+        </w:numPr>
+        <w:spacing w:after="0" w:line="240" w:lineRule="auto"/>
+        <w:rPr>
+          <w:rFonts w:ascii="Arial" w:eastAsia="Times New Roman" w:hAnsi="Arial" w:cs="Arial"/>
+          <w:sz w:val="24"/>
+          <w:szCs w:val="28"/>
+          <w:lang w:eastAsia="fr-FR"/>
+        </w:rPr>
+      </w:pPr>
+      <w:r>
+        <w:rPr>
+          <w:rFonts w:ascii="Arial" w:eastAsia="Times New Roman" w:hAnsi="Arial" w:cs="Arial"/>
+          <w:sz w:val="24"/>
+          <w:szCs w:val="28"/>
+          <w:lang w:eastAsia="fr-FR"/>
+        </w:rPr>
+        <w:t xml:space="preserve">Voir commits créés </w:t>
+      </w:r>
+      <w:r>
+        <w:rPr>
+          <w:rFonts w:ascii="Arial" w:eastAsia="Times New Roman" w:hAnsi="Arial" w:cs="Arial"/>
+          <w:sz w:val="24"/>
+          <w:szCs w:val="28"/>
+          <w:lang w:eastAsia="fr-FR"/>
+        </w:rPr>
+        <w:sym w:font="Wingdings" w:char="F0E0"/>
+      </w:r>
+      <w:r>
+        <w:rPr>
+          <w:rFonts w:ascii="Arial" w:eastAsia="Times New Roman" w:hAnsi="Arial" w:cs="Arial"/>
+          <w:sz w:val="24"/>
+          <w:szCs w:val="28"/>
+          <w:lang w:eastAsia="fr-FR"/>
+        </w:rPr>
+        <w:t xml:space="preserve"> </w:t>
+      </w:r>
+      <w:r>
+        <w:rPr>
+          <w:rFonts w:ascii="Arial" w:eastAsia="Times New Roman" w:hAnsi="Arial" w:cs="Arial"/>
+          <w:b/>
+          <w:sz w:val="24"/>
+          <w:szCs w:val="28"/>
+          <w:lang w:eastAsia="fr-FR"/>
+        </w:rPr>
+        <w:t>git log</w:t>
+      </w:r>
+    </w:p>
+    <w:p>
+      <w:pPr>
+        <w:spacing w:after="0" w:line="240" w:lineRule="auto"/>
+        <w:ind w:left="360"/>
+        <w:rPr>
+          <w:rFonts w:ascii="Arial" w:eastAsia="Times New Roman" w:hAnsi="Arial" w:cs="Arial"/>
+          <w:sz w:val="24"/>
+          <w:szCs w:val="28"/>
+          <w:lang w:eastAsia="fr-FR"/>
+        </w:rPr>
+      </w:pPr>
     </w:p>
     <w:sectPr>
       <w:pgSz w:w="11906" w:h="16838"/>

</xml_diff>

<commit_message>
Description des commandes Bash utiles
</commit_message>
<xml_diff>
--- a/DocGitV1.docx
+++ b/DocGitV1.docx
@@ -21,17 +21,6 @@
         </w:rPr>
         <w:t>SOMMAIRE</w:t>
       </w:r>
-    </w:p>
-    <w:p>
-      <w:pPr>
-        <w:jc w:val="center"/>
-        <w:rPr>
-          <w:rFonts w:ascii="Consolas" w:hAnsi="Consolas" w:cs="Consolas"/>
-          <w:b/>
-          <w:sz w:val="28"/>
-          <w:u w:val="single"/>
-        </w:rPr>
-      </w:pPr>
     </w:p>
     <w:p>
       <w:pPr>
@@ -816,6 +805,91 @@
     </w:p>
     <w:p>
       <w:pPr>
+        <w:pStyle w:val="Paragraphedeliste"/>
+        <w:spacing w:after="0" w:line="240" w:lineRule="auto"/>
+        <w:rPr>
+          <w:rFonts w:ascii="Arial" w:eastAsia="Times New Roman" w:hAnsi="Arial" w:cs="Arial"/>
+          <w:sz w:val="24"/>
+          <w:szCs w:val="28"/>
+          <w:lang w:eastAsia="fr-FR"/>
+        </w:rPr>
+      </w:pPr>
+      <w:r>
+        <w:rPr>
+          <w:rFonts w:ascii="Arial" w:eastAsia="Times New Roman" w:hAnsi="Arial" w:cs="Arial"/>
+          <w:noProof/>
+          <w:sz w:val="24"/>
+          <w:szCs w:val="28"/>
+          <w:lang w:eastAsia="fr-FR"/>
+        </w:rPr>
+        <w:drawing>
+          <wp:anchor distT="0" distB="0" distL="114300" distR="114300" simplePos="0" relativeHeight="251658240" behindDoc="0" locked="0" layoutInCell="1" allowOverlap="1">
+            <wp:simplePos x="0" y="0"/>
+            <wp:positionH relativeFrom="margin">
+              <wp:posOffset>300355</wp:posOffset>
+            </wp:positionH>
+            <wp:positionV relativeFrom="margin">
+              <wp:posOffset>5320030</wp:posOffset>
+            </wp:positionV>
+            <wp:extent cx="5667375" cy="3352800"/>
+            <wp:effectExtent l="19050" t="0" r="9525" b="0"/>
+            <wp:wrapSquare wrapText="bothSides"/>
+            <wp:docPr id="2" name="Image 2"/>
+            <wp:cNvGraphicFramePr>
+              <a:graphicFrameLocks xmlns:a="http://schemas.openxmlformats.org/drawingml/2006/main" noChangeAspect="1"/>
+            </wp:cNvGraphicFramePr>
+            <a:graphic xmlns:a="http://schemas.openxmlformats.org/drawingml/2006/main">
+              <a:graphicData uri="http://schemas.openxmlformats.org/drawingml/2006/picture">
+                <pic:pic xmlns:pic="http://schemas.openxmlformats.org/drawingml/2006/picture">
+                  <pic:nvPicPr>
+                    <pic:cNvPr id="0" name="Picture 2"/>
+                    <pic:cNvPicPr>
+                      <a:picLocks noChangeAspect="1" noChangeArrowheads="1"/>
+                    </pic:cNvPicPr>
+                  </pic:nvPicPr>
+                  <pic:blipFill>
+                    <a:blip r:embed="rId6" cstate="print"/>
+                    <a:srcRect/>
+                    <a:stretch>
+                      <a:fillRect/>
+                    </a:stretch>
+                  </pic:blipFill>
+                  <pic:spPr bwMode="auto">
+                    <a:xfrm>
+                      <a:off x="0" y="0"/>
+                      <a:ext cx="5667375" cy="3352800"/>
+                    </a:xfrm>
+                    <a:prstGeom prst="rect">
+                      <a:avLst/>
+                    </a:prstGeom>
+                    <a:noFill/>
+                    <a:ln w="9525">
+                      <a:noFill/>
+                      <a:miter lim="800000"/>
+                      <a:headEnd/>
+                      <a:tailEnd/>
+                    </a:ln>
+                  </pic:spPr>
+                </pic:pic>
+              </a:graphicData>
+            </a:graphic>
+          </wp:anchor>
+        </w:drawing>
+      </w:r>
+    </w:p>
+    <w:p>
+      <w:pPr>
+        <w:spacing w:after="0" w:line="240" w:lineRule="auto"/>
+        <w:rPr>
+          <w:rFonts w:ascii="Arial" w:eastAsia="Times New Roman" w:hAnsi="Arial" w:cs="Arial"/>
+          <w:sz w:val="24"/>
+          <w:szCs w:val="28"/>
+          <w:lang w:eastAsia="fr-FR"/>
+        </w:rPr>
+      </w:pPr>
+    </w:p>
+    <w:p>
+      <w:pPr>
         <w:spacing w:after="0" w:line="240" w:lineRule="auto"/>
         <w:rPr>
           <w:rFonts w:ascii="Arial" w:eastAsia="Times New Roman" w:hAnsi="Arial" w:cs="Arial"/>
@@ -852,6 +926,7 @@
           <w:u w:val="single"/>
           <w:lang w:eastAsia="fr-FR"/>
         </w:rPr>
+        <w:lastRenderedPageBreak/>
         <w:t>Description des commandes Git</w:t>
       </w:r>
     </w:p>
@@ -1195,6 +1270,208 @@
           <w:lang w:eastAsia="fr-FR"/>
         </w:rPr>
       </w:pPr>
+    </w:p>
+    <w:p>
+      <w:pPr>
+        <w:pStyle w:val="Paragraphedeliste"/>
+        <w:numPr>
+          <w:ilvl w:val="0"/>
+          <w:numId w:val="5"/>
+        </w:numPr>
+        <w:spacing w:after="0" w:line="240" w:lineRule="auto"/>
+        <w:jc w:val="center"/>
+        <w:rPr>
+          <w:rFonts w:ascii="Arial" w:eastAsia="Times New Roman" w:hAnsi="Arial" w:cs="Arial"/>
+          <w:b/>
+          <w:sz w:val="28"/>
+          <w:szCs w:val="28"/>
+          <w:u w:val="single"/>
+          <w:lang w:eastAsia="fr-FR"/>
+        </w:rPr>
+      </w:pPr>
+      <w:r>
+        <w:rPr>
+          <w:rFonts w:ascii="Arial" w:eastAsia="Times New Roman" w:hAnsi="Arial" w:cs="Arial"/>
+          <w:b/>
+          <w:sz w:val="28"/>
+          <w:szCs w:val="28"/>
+          <w:u w:val="single"/>
+          <w:lang w:eastAsia="fr-FR"/>
+        </w:rPr>
+        <w:t>Description des commandes Bash utiles</w:t>
+      </w:r>
+    </w:p>
+    <w:p>
+      <w:pPr>
+        <w:spacing w:after="0" w:line="240" w:lineRule="auto"/>
+        <w:rPr>
+          <w:rFonts w:ascii="Arial" w:eastAsia="Times New Roman" w:hAnsi="Arial" w:cs="Arial"/>
+          <w:b/>
+          <w:sz w:val="28"/>
+          <w:szCs w:val="28"/>
+          <w:u w:val="single"/>
+          <w:lang w:eastAsia="fr-FR"/>
+        </w:rPr>
+      </w:pPr>
+    </w:p>
+    <w:p>
+      <w:pPr>
+        <w:pStyle w:val="Paragraphedeliste"/>
+        <w:numPr>
+          <w:ilvl w:val="0"/>
+          <w:numId w:val="4"/>
+        </w:numPr>
+        <w:spacing w:after="0" w:line="240" w:lineRule="auto"/>
+        <w:rPr>
+          <w:rFonts w:ascii="Arial" w:eastAsia="Times New Roman" w:hAnsi="Arial" w:cs="Arial"/>
+          <w:sz w:val="24"/>
+          <w:szCs w:val="28"/>
+          <w:lang w:eastAsia="fr-FR"/>
+        </w:rPr>
+      </w:pPr>
+      <w:r>
+        <w:rPr>
+          <w:rFonts w:ascii="Arial" w:eastAsia="Times New Roman" w:hAnsi="Arial" w:cs="Arial"/>
+          <w:sz w:val="24"/>
+          <w:szCs w:val="28"/>
+          <w:lang w:eastAsia="fr-FR"/>
+        </w:rPr>
+        <w:t xml:space="preserve">Se déplacer dans les répertoires </w:t>
+      </w:r>
+      <w:r>
+        <w:rPr>
+          <w:rFonts w:ascii="Arial" w:eastAsia="Times New Roman" w:hAnsi="Arial" w:cs="Arial"/>
+          <w:sz w:val="24"/>
+          <w:szCs w:val="28"/>
+          <w:lang w:eastAsia="fr-FR"/>
+        </w:rPr>
+        <w:sym w:font="Wingdings" w:char="F0E0"/>
+      </w:r>
+      <w:r>
+        <w:rPr>
+          <w:rFonts w:ascii="Arial" w:eastAsia="Times New Roman" w:hAnsi="Arial" w:cs="Arial"/>
+          <w:sz w:val="24"/>
+          <w:szCs w:val="28"/>
+          <w:lang w:eastAsia="fr-FR"/>
+        </w:rPr>
+        <w:t xml:space="preserve"> </w:t>
+      </w:r>
+      <w:r>
+        <w:rPr>
+          <w:rFonts w:ascii="Arial" w:eastAsia="Times New Roman" w:hAnsi="Arial" w:cs="Arial"/>
+          <w:b/>
+          <w:sz w:val="24"/>
+          <w:szCs w:val="28"/>
+          <w:lang w:eastAsia="fr-FR"/>
+        </w:rPr>
+        <w:t>cd « chemin d’acces »</w:t>
+      </w:r>
+    </w:p>
+    <w:p>
+      <w:pPr>
+        <w:pStyle w:val="Paragraphedeliste"/>
+        <w:numPr>
+          <w:ilvl w:val="0"/>
+          <w:numId w:val="4"/>
+        </w:numPr>
+        <w:spacing w:after="0" w:line="240" w:lineRule="auto"/>
+        <w:rPr>
+          <w:rFonts w:ascii="Arial" w:eastAsia="Times New Roman" w:hAnsi="Arial" w:cs="Arial"/>
+          <w:sz w:val="24"/>
+          <w:szCs w:val="28"/>
+          <w:lang w:eastAsia="fr-FR"/>
+        </w:rPr>
+      </w:pPr>
+      <w:r>
+        <w:rPr>
+          <w:rFonts w:ascii="Arial" w:eastAsia="Times New Roman" w:hAnsi="Arial" w:cs="Arial"/>
+          <w:sz w:val="24"/>
+          <w:szCs w:val="28"/>
+          <w:lang w:eastAsia="fr-FR"/>
+        </w:rPr>
+        <w:t xml:space="preserve">Savoir dans quel répertoire on se trouve </w:t>
+      </w:r>
+      <w:r>
+        <w:rPr>
+          <w:rFonts w:ascii="Arial" w:eastAsia="Times New Roman" w:hAnsi="Arial" w:cs="Arial"/>
+          <w:sz w:val="24"/>
+          <w:szCs w:val="28"/>
+          <w:lang w:eastAsia="fr-FR"/>
+        </w:rPr>
+        <w:sym w:font="Wingdings" w:char="F0E0"/>
+      </w:r>
+      <w:r>
+        <w:rPr>
+          <w:rFonts w:ascii="Arial" w:eastAsia="Times New Roman" w:hAnsi="Arial" w:cs="Arial"/>
+          <w:sz w:val="24"/>
+          <w:szCs w:val="28"/>
+          <w:lang w:eastAsia="fr-FR"/>
+        </w:rPr>
+        <w:t xml:space="preserve"> </w:t>
+      </w:r>
+      <w:r>
+        <w:rPr>
+          <w:rFonts w:ascii="Arial" w:eastAsia="Times New Roman" w:hAnsi="Arial" w:cs="Arial"/>
+          <w:b/>
+          <w:sz w:val="24"/>
+          <w:szCs w:val="28"/>
+          <w:lang w:eastAsia="fr-FR"/>
+        </w:rPr>
+        <w:t>pwd</w:t>
+      </w:r>
+    </w:p>
+    <w:p>
+      <w:pPr>
+        <w:pStyle w:val="Paragraphedeliste"/>
+        <w:numPr>
+          <w:ilvl w:val="0"/>
+          <w:numId w:val="4"/>
+        </w:numPr>
+        <w:spacing w:after="0" w:line="240" w:lineRule="auto"/>
+        <w:rPr>
+          <w:rFonts w:ascii="Arial" w:eastAsia="Times New Roman" w:hAnsi="Arial" w:cs="Arial"/>
+          <w:sz w:val="24"/>
+          <w:szCs w:val="28"/>
+          <w:lang w:eastAsia="fr-FR"/>
+        </w:rPr>
+      </w:pPr>
+      <w:r>
+        <w:rPr>
+          <w:rFonts w:ascii="Arial" w:eastAsia="Times New Roman" w:hAnsi="Arial" w:cs="Arial"/>
+          <w:sz w:val="24"/>
+          <w:szCs w:val="28"/>
+          <w:lang w:eastAsia="fr-FR"/>
+        </w:rPr>
+        <w:t xml:space="preserve">Afficher ce qu’il y a dans un répertoire </w:t>
+      </w:r>
+      <w:r>
+        <w:rPr>
+          <w:rFonts w:ascii="Arial" w:eastAsia="Times New Roman" w:hAnsi="Arial" w:cs="Arial"/>
+          <w:sz w:val="24"/>
+          <w:szCs w:val="28"/>
+          <w:lang w:eastAsia="fr-FR"/>
+        </w:rPr>
+        <w:sym w:font="Wingdings" w:char="F0E0"/>
+      </w:r>
+      <w:r>
+        <w:rPr>
+          <w:rFonts w:ascii="Arial" w:eastAsia="Times New Roman" w:hAnsi="Arial" w:cs="Arial"/>
+          <w:sz w:val="24"/>
+          <w:szCs w:val="28"/>
+          <w:lang w:eastAsia="fr-FR"/>
+        </w:rPr>
+        <w:t xml:space="preserve"> </w:t>
+      </w:r>
+      <w:r>
+        <w:rPr>
+          <w:rFonts w:ascii="Arial" w:eastAsia="Times New Roman" w:hAnsi="Arial" w:cs="Arial"/>
+          <w:b/>
+          <w:sz w:val="24"/>
+          <w:szCs w:val="28"/>
+          <w:lang w:eastAsia="fr-FR"/>
+        </w:rPr>
+        <w:t>ls</w:t>
+      </w:r>
     </w:p>
     <w:sectPr>
       <w:pgSz w:w="11906" w:h="16838"/>

</xml_diff>

<commit_message>
Explication sur les branches
</commit_message>
<xml_diff>
--- a/DocGitV1.docx
+++ b/DocGitV1.docx
@@ -805,91 +805,6 @@
     </w:p>
     <w:p>
       <w:pPr>
-        <w:pStyle w:val="Paragraphedeliste"/>
-        <w:spacing w:after="0" w:line="240" w:lineRule="auto"/>
-        <w:rPr>
-          <w:rFonts w:ascii="Arial" w:eastAsia="Times New Roman" w:hAnsi="Arial" w:cs="Arial"/>
-          <w:sz w:val="24"/>
-          <w:szCs w:val="28"/>
-          <w:lang w:eastAsia="fr-FR"/>
-        </w:rPr>
-      </w:pPr>
-      <w:r>
-        <w:rPr>
-          <w:rFonts w:ascii="Arial" w:eastAsia="Times New Roman" w:hAnsi="Arial" w:cs="Arial"/>
-          <w:noProof/>
-          <w:sz w:val="24"/>
-          <w:szCs w:val="28"/>
-          <w:lang w:eastAsia="fr-FR"/>
-        </w:rPr>
-        <w:drawing>
-          <wp:anchor distT="0" distB="0" distL="114300" distR="114300" simplePos="0" relativeHeight="251658240" behindDoc="0" locked="0" layoutInCell="1" allowOverlap="1">
-            <wp:simplePos x="0" y="0"/>
-            <wp:positionH relativeFrom="margin">
-              <wp:posOffset>300355</wp:posOffset>
-            </wp:positionH>
-            <wp:positionV relativeFrom="margin">
-              <wp:posOffset>5320030</wp:posOffset>
-            </wp:positionV>
-            <wp:extent cx="5667375" cy="3352800"/>
-            <wp:effectExtent l="19050" t="0" r="9525" b="0"/>
-            <wp:wrapSquare wrapText="bothSides"/>
-            <wp:docPr id="2" name="Image 2"/>
-            <wp:cNvGraphicFramePr>
-              <a:graphicFrameLocks xmlns:a="http://schemas.openxmlformats.org/drawingml/2006/main" noChangeAspect="1"/>
-            </wp:cNvGraphicFramePr>
-            <a:graphic xmlns:a="http://schemas.openxmlformats.org/drawingml/2006/main">
-              <a:graphicData uri="http://schemas.openxmlformats.org/drawingml/2006/picture">
-                <pic:pic xmlns:pic="http://schemas.openxmlformats.org/drawingml/2006/picture">
-                  <pic:nvPicPr>
-                    <pic:cNvPr id="0" name="Picture 2"/>
-                    <pic:cNvPicPr>
-                      <a:picLocks noChangeAspect="1" noChangeArrowheads="1"/>
-                    </pic:cNvPicPr>
-                  </pic:nvPicPr>
-                  <pic:blipFill>
-                    <a:blip r:embed="rId6" cstate="print"/>
-                    <a:srcRect/>
-                    <a:stretch>
-                      <a:fillRect/>
-                    </a:stretch>
-                  </pic:blipFill>
-                  <pic:spPr bwMode="auto">
-                    <a:xfrm>
-                      <a:off x="0" y="0"/>
-                      <a:ext cx="5667375" cy="3352800"/>
-                    </a:xfrm>
-                    <a:prstGeom prst="rect">
-                      <a:avLst/>
-                    </a:prstGeom>
-                    <a:noFill/>
-                    <a:ln w="9525">
-                      <a:noFill/>
-                      <a:miter lim="800000"/>
-                      <a:headEnd/>
-                      <a:tailEnd/>
-                    </a:ln>
-                  </pic:spPr>
-                </pic:pic>
-              </a:graphicData>
-            </a:graphic>
-          </wp:anchor>
-        </w:drawing>
-      </w:r>
-    </w:p>
-    <w:p>
-      <w:pPr>
-        <w:spacing w:after="0" w:line="240" w:lineRule="auto"/>
-        <w:rPr>
-          <w:rFonts w:ascii="Arial" w:eastAsia="Times New Roman" w:hAnsi="Arial" w:cs="Arial"/>
-          <w:sz w:val="24"/>
-          <w:szCs w:val="28"/>
-          <w:lang w:eastAsia="fr-FR"/>
-        </w:rPr>
-      </w:pPr>
-    </w:p>
-    <w:p>
-      <w:pPr>
         <w:spacing w:after="0" w:line="240" w:lineRule="auto"/>
         <w:rPr>
           <w:rFonts w:ascii="Arial" w:eastAsia="Times New Roman" w:hAnsi="Arial" w:cs="Arial"/>
@@ -926,7 +841,6 @@
           <w:u w:val="single"/>
           <w:lang w:eastAsia="fr-FR"/>
         </w:rPr>
-        <w:lastRenderedPageBreak/>
         <w:t>Description des commandes Git</w:t>
       </w:r>
     </w:p>
@@ -1257,6 +1171,165 @@
           <w:lang w:eastAsia="fr-FR"/>
         </w:rPr>
         <w:t>git log</w:t>
+      </w:r>
+    </w:p>
+    <w:p>
+      <w:pPr>
+        <w:pStyle w:val="Paragraphedeliste"/>
+        <w:numPr>
+          <w:ilvl w:val="0"/>
+          <w:numId w:val="4"/>
+        </w:numPr>
+        <w:spacing w:after="0" w:line="240" w:lineRule="auto"/>
+        <w:rPr>
+          <w:rFonts w:ascii="Arial" w:eastAsia="Times New Roman" w:hAnsi="Arial" w:cs="Arial"/>
+          <w:sz w:val="24"/>
+          <w:szCs w:val="28"/>
+          <w:lang w:eastAsia="fr-FR"/>
+        </w:rPr>
+      </w:pPr>
+      <w:r>
+        <w:rPr>
+          <w:rFonts w:ascii="Arial" w:eastAsia="Times New Roman" w:hAnsi="Arial" w:cs="Arial"/>
+          <w:sz w:val="24"/>
+          <w:szCs w:val="28"/>
+          <w:lang w:eastAsia="fr-FR"/>
+        </w:rPr>
+        <w:t xml:space="preserve">Créer une branche </w:t>
+      </w:r>
+      <w:r>
+        <w:rPr>
+          <w:rFonts w:ascii="Arial" w:eastAsia="Times New Roman" w:hAnsi="Arial" w:cs="Arial"/>
+          <w:sz w:val="24"/>
+          <w:szCs w:val="28"/>
+          <w:lang w:eastAsia="fr-FR"/>
+        </w:rPr>
+        <w:sym w:font="Wingdings" w:char="F0E0"/>
+      </w:r>
+      <w:r>
+        <w:rPr>
+          <w:rFonts w:ascii="Arial" w:eastAsia="Times New Roman" w:hAnsi="Arial" w:cs="Arial"/>
+          <w:sz w:val="24"/>
+          <w:szCs w:val="28"/>
+          <w:lang w:eastAsia="fr-FR"/>
+        </w:rPr>
+        <w:t xml:space="preserve"> </w:t>
+      </w:r>
+      <w:r>
+        <w:rPr>
+          <w:rFonts w:ascii="Arial" w:eastAsia="Times New Roman" w:hAnsi="Arial" w:cs="Arial"/>
+          <w:b/>
+          <w:sz w:val="24"/>
+          <w:szCs w:val="28"/>
+          <w:lang w:eastAsia="fr-FR"/>
+        </w:rPr>
+        <w:t>git branch « nomDeLaBranche »</w:t>
+      </w:r>
+    </w:p>
+    <w:p>
+      <w:pPr>
+        <w:pStyle w:val="Paragraphedeliste"/>
+        <w:numPr>
+          <w:ilvl w:val="0"/>
+          <w:numId w:val="4"/>
+        </w:numPr>
+        <w:spacing w:after="0" w:line="240" w:lineRule="auto"/>
+        <w:rPr>
+          <w:rFonts w:ascii="Arial" w:eastAsia="Times New Roman" w:hAnsi="Arial" w:cs="Arial"/>
+          <w:sz w:val="24"/>
+          <w:szCs w:val="28"/>
+          <w:lang w:eastAsia="fr-FR"/>
+        </w:rPr>
+      </w:pPr>
+      <w:r>
+        <w:rPr>
+          <w:rFonts w:ascii="Arial" w:eastAsia="Times New Roman" w:hAnsi="Arial" w:cs="Arial"/>
+          <w:sz w:val="24"/>
+          <w:szCs w:val="28"/>
+          <w:lang w:eastAsia="fr-FR"/>
+        </w:rPr>
+        <w:t xml:space="preserve">Voir les branches existantes </w:t>
+      </w:r>
+      <w:r>
+        <w:rPr>
+          <w:rFonts w:ascii="Arial" w:eastAsia="Times New Roman" w:hAnsi="Arial" w:cs="Arial"/>
+          <w:sz w:val="24"/>
+          <w:szCs w:val="28"/>
+          <w:lang w:eastAsia="fr-FR"/>
+        </w:rPr>
+        <w:sym w:font="Wingdings" w:char="F0E0"/>
+      </w:r>
+      <w:r>
+        <w:rPr>
+          <w:rFonts w:ascii="Arial" w:eastAsia="Times New Roman" w:hAnsi="Arial" w:cs="Arial"/>
+          <w:sz w:val="24"/>
+          <w:szCs w:val="28"/>
+          <w:lang w:eastAsia="fr-FR"/>
+        </w:rPr>
+        <w:t xml:space="preserve"> </w:t>
+      </w:r>
+      <w:r>
+        <w:rPr>
+          <w:rFonts w:ascii="Arial" w:eastAsia="Times New Roman" w:hAnsi="Arial" w:cs="Arial"/>
+          <w:b/>
+          <w:sz w:val="24"/>
+          <w:szCs w:val="28"/>
+          <w:lang w:eastAsia="fr-FR"/>
+        </w:rPr>
+        <w:t>git branch</w:t>
+      </w:r>
+    </w:p>
+    <w:p>
+      <w:pPr>
+        <w:pStyle w:val="Paragraphedeliste"/>
+        <w:numPr>
+          <w:ilvl w:val="0"/>
+          <w:numId w:val="4"/>
+        </w:numPr>
+        <w:spacing w:after="0" w:line="240" w:lineRule="auto"/>
+        <w:rPr>
+          <w:rFonts w:ascii="Arial" w:eastAsia="Times New Roman" w:hAnsi="Arial" w:cs="Arial"/>
+          <w:sz w:val="24"/>
+          <w:szCs w:val="28"/>
+          <w:lang w:eastAsia="fr-FR"/>
+        </w:rPr>
+      </w:pPr>
+      <w:r>
+        <w:rPr>
+          <w:rFonts w:ascii="Arial" w:eastAsia="Times New Roman" w:hAnsi="Arial" w:cs="Arial"/>
+          <w:sz w:val="24"/>
+          <w:szCs w:val="28"/>
+          <w:lang w:eastAsia="fr-FR"/>
+        </w:rPr>
+        <w:t xml:space="preserve">Changer de branche </w:t>
+      </w:r>
+      <w:r>
+        <w:rPr>
+          <w:rFonts w:ascii="Arial" w:eastAsia="Times New Roman" w:hAnsi="Arial" w:cs="Arial"/>
+          <w:sz w:val="24"/>
+          <w:szCs w:val="28"/>
+          <w:lang w:eastAsia="fr-FR"/>
+        </w:rPr>
+        <w:sym w:font="Wingdings" w:char="F0E0"/>
+      </w:r>
+      <w:r>
+        <w:rPr>
+          <w:rFonts w:ascii="Arial" w:eastAsia="Times New Roman" w:hAnsi="Arial" w:cs="Arial"/>
+          <w:sz w:val="24"/>
+          <w:szCs w:val="28"/>
+          <w:lang w:eastAsia="fr-FR"/>
+        </w:rPr>
+        <w:t xml:space="preserve"> </w:t>
+      </w:r>
+      <w:r>
+        <w:rPr>
+          <w:rFonts w:ascii="Arial" w:eastAsia="Times New Roman" w:hAnsi="Arial" w:cs="Arial"/>
+          <w:b/>
+          <w:sz w:val="24"/>
+          <w:szCs w:val="28"/>
+          <w:lang w:eastAsia="fr-FR"/>
+        </w:rPr>
+        <w:t>git checkout « nomDeLaBranche »</w:t>
       </w:r>
     </w:p>
     <w:p>

</xml_diff>